<commit_message>
manual de uso atualizado
</commit_message>
<xml_diff>
--- a/documentacao/Manual de uso.docx
+++ b/documentacao/Manual de uso.docx
@@ -47,10 +47,16 @@
         <w:t>community</w:t>
       </w:r>
       <w:proofErr w:type="spellEnd"/>
-    </w:p>
-    <w:p>
-      <w:r>
-        <w:t>Crie uma conexão com usuário “</w:t>
+      <w:r>
+        <w:t>;</w:t>
+      </w:r>
+    </w:p>
+    <w:p>
+      <w:r>
+        <w:t>Crie uma conexão com</w:t>
+      </w:r>
+      <w:r>
+        <w:t xml:space="preserve"> usuário “</w:t>
       </w:r>
       <w:proofErr w:type="spellStart"/>
       <w:r>
@@ -58,52 +64,78 @@
       </w:r>
       <w:proofErr w:type="spellEnd"/>
       <w:r>
-        <w:t>” e senha “1234” e crie um banco chamado “</w:t>
+        <w:t>” e senha “1234”;</w:t>
+      </w:r>
+    </w:p>
+    <w:p>
+      <w:r>
+        <w:t xml:space="preserve"> C</w:t>
+      </w:r>
+      <w:r>
+        <w:t>rie um banco chamado “</w:t>
       </w:r>
       <w:r>
         <w:t>dbithappens1303</w:t>
       </w:r>
       <w:r>
-        <w:t xml:space="preserve">”, como na classe </w:t>
-      </w:r>
-      <w:proofErr w:type="spellStart"/>
+        <w:t>”, com o comando “</w:t>
+      </w:r>
+      <w:proofErr w:type="spellStart"/>
+      <w:r>
+        <w:t>create</w:t>
+      </w:r>
+      <w:proofErr w:type="spellEnd"/>
+      <w:r>
+        <w:t xml:space="preserve"> database </w:t>
+      </w:r>
+      <w:r>
+        <w:t>dbithappens1303</w:t>
+      </w:r>
+      <w:r>
+        <w:t>”</w:t>
+      </w:r>
+    </w:p>
+    <w:p>
+      <w:r>
+        <w:t>Selecione o banco com o comando “</w:t>
+      </w:r>
+      <w:r>
+        <w:t>use dbithappens1303;</w:t>
+      </w:r>
+      <w:r>
+        <w:t>”</w:t>
+      </w:r>
+    </w:p>
+    <w:p>
+      <w:r>
+        <w:t xml:space="preserve">Instale o eclipse </w:t>
+      </w:r>
+      <w:proofErr w:type="spellStart"/>
+      <w:r>
+        <w:t>mars</w:t>
+      </w:r>
+      <w:proofErr w:type="spellEnd"/>
+      <w:r>
+        <w:t xml:space="preserve"> 2.0, importe e execute o projeto </w:t>
+      </w:r>
+      <w:proofErr w:type="spellStart"/>
+      <w:r>
+        <w:t>spring</w:t>
+      </w:r>
+      <w:proofErr w:type="spellEnd"/>
+      <w:r>
+        <w:t xml:space="preserve"> boot.</w:t>
+      </w:r>
+      <w:r>
+        <w:t xml:space="preserve"> Será criado </w:t>
+      </w:r>
       <w:proofErr w:type="gramStart"/>
       <w:r>
-        <w:t>DataConfiguratio</w:t>
-      </w:r>
-      <w:r>
-        <w:t>n</w:t>
-      </w:r>
-      <w:proofErr w:type="spellEnd"/>
+        <w:t>todas</w:t>
+      </w:r>
       <w:proofErr w:type="gramEnd"/>
       <w:r>
-        <w:t>.</w:t>
-      </w:r>
-      <w:proofErr w:type="spellStart"/>
-      <w:r>
-        <w:t>java</w:t>
-      </w:r>
-      <w:proofErr w:type="spellEnd"/>
-    </w:p>
-    <w:p>
-      <w:r>
-        <w:t xml:space="preserve">Instale o eclipse </w:t>
-      </w:r>
-      <w:proofErr w:type="spellStart"/>
-      <w:r>
-        <w:t>mars</w:t>
-      </w:r>
-      <w:proofErr w:type="spellEnd"/>
-      <w:r>
-        <w:t xml:space="preserve"> 2.0, importe e execute o projeto </w:t>
-      </w:r>
-      <w:proofErr w:type="spellStart"/>
-      <w:r>
-        <w:t>spring</w:t>
-      </w:r>
-      <w:proofErr w:type="spellEnd"/>
-      <w:r>
-        <w:t xml:space="preserve"> boot.</w:t>
+        <w:t xml:space="preserve"> tabelas do banco. </w:t>
       </w:r>
     </w:p>
     <w:p/>
@@ -208,8 +240,19 @@
       </w:pPr>
     </w:p>
     <w:p>
-      <w:r>
-        <w:t xml:space="preserve">Para cadastrar um </w:t>
+      <w:pPr>
+        <w:rPr>
+          <w:u w:val="single"/>
+        </w:rPr>
+      </w:pPr>
+      <w:r>
+        <w:t>P</w:t>
+      </w:r>
+      <w:r>
+        <w:t>a</w:t>
+      </w:r>
+      <w:r>
+        <w:t xml:space="preserve">ra cadastrar um </w:t>
       </w:r>
       <w:proofErr w:type="spellStart"/>
       <w:r>
@@ -217,19 +260,91 @@
       </w:r>
       <w:proofErr w:type="spellEnd"/>
       <w:r>
-        <w:t>, certifique de ter cadastrado no banco</w:t>
-      </w:r>
-      <w:r>
-        <w:t>, usando a interface,</w:t>
-      </w:r>
-      <w:r>
-        <w:t xml:space="preserve"> um cliente, usuár</w:t>
-      </w:r>
-      <w:r>
-        <w:t>io, forma de pagamento e filial</w:t>
-      </w:r>
-    </w:p>
-    <w:p>
+        <w:t xml:space="preserve">, </w:t>
+      </w:r>
+      <w:r>
+        <w:t>certifique</w:t>
+      </w:r>
+      <w:r>
+        <w:t>-se</w:t>
+      </w:r>
+      <w:r>
+        <w:t xml:space="preserve"> de ter cadastrado no banco</w:t>
+      </w:r>
+      <w:r>
+        <w:t xml:space="preserve"> algum cliente, filial, forma de pagamento</w:t>
+      </w:r>
+      <w:r>
+        <w:t xml:space="preserve"> </w:t>
+      </w:r>
+      <w:r>
+        <w:t>usuár</w:t>
+      </w:r>
+      <w:r>
+        <w:t xml:space="preserve">io </w:t>
+      </w:r>
+      <w:r>
+        <w:t>e filial</w:t>
+      </w:r>
+      <w:r>
+        <w:t xml:space="preserve"> (cadastro usando as telas como da imagem acima). </w:t>
+      </w:r>
+      <w:r>
+        <w:t xml:space="preserve">Dica: use os </w:t>
+      </w:r>
+      <w:proofErr w:type="spellStart"/>
+      <w:r>
+        <w:t>inserts</w:t>
+      </w:r>
+      <w:proofErr w:type="spellEnd"/>
+      <w:r>
+        <w:t xml:space="preserve"> que estão no arquivo </w:t>
+      </w:r>
+      <w:proofErr w:type="spellStart"/>
+      <w:proofErr w:type="gramStart"/>
+      <w:r>
+        <w:t>inserts</w:t>
+      </w:r>
+      <w:proofErr w:type="spellEnd"/>
+      <w:r>
+        <w:t>.</w:t>
+      </w:r>
+      <w:proofErr w:type="spellStart"/>
+      <w:proofErr w:type="gramEnd"/>
+      <w:r>
+        <w:t>sql</w:t>
+      </w:r>
+      <w:proofErr w:type="spellEnd"/>
+      <w:r>
+        <w:t xml:space="preserve"> para cadastrar vários registros já feitos.</w:t>
+      </w:r>
+    </w:p>
+    <w:p/>
+    <w:p>
+      <w:r>
+        <w:t xml:space="preserve">A inserção de </w:t>
+      </w:r>
+      <w:proofErr w:type="spellStart"/>
+      <w:r>
+        <w:t>pedido_estoque</w:t>
+      </w:r>
+      <w:proofErr w:type="spellEnd"/>
+      <w:r>
+        <w:t xml:space="preserve"> e </w:t>
+      </w:r>
+      <w:proofErr w:type="spellStart"/>
+      <w:r>
+        <w:t>itens_estoque</w:t>
+      </w:r>
+      <w:proofErr w:type="spellEnd"/>
+      <w:r>
+        <w:t xml:space="preserve"> é por requisição:</w:t>
+      </w:r>
+    </w:p>
+    <w:p>
+      <w:r>
+        <w:t xml:space="preserve">1 - </w:t>
+      </w:r>
       <w:r>
         <w:t>Faça uma requisição desse tipo:</w:t>
       </w:r>
@@ -260,6 +375,7 @@
     </w:p>
     <w:p>
       <w:r>
+        <w:lastRenderedPageBreak/>
         <w:t xml:space="preserve">Exemplo: </w:t>
       </w:r>
       <w:proofErr w:type="gramStart"/>
@@ -320,7 +436,6 @@
     <w:p>
       <w:proofErr w:type="gramStart"/>
       <w:r>
-        <w:lastRenderedPageBreak/>
         <w:t>5</w:t>
       </w:r>
       <w:proofErr w:type="gramEnd"/>
@@ -330,6 +445,9 @@
     </w:p>
     <w:p/>
     <w:p>
+      <w:r>
+        <w:t xml:space="preserve">2 - </w:t>
+      </w:r>
       <w:r>
         <w:t xml:space="preserve">Para cadastrar </w:t>
       </w:r>

</xml_diff>